<commit_message>
Updated the results report
</commit_message>
<xml_diff>
--- a/Report/Results.docx
+++ b/Report/Results.docx
@@ -52,25 +52,7 @@
           <w:sz w:val="22"/>
           <w:szCs w:val="22"/>
         </w:rPr>
-        <w:t xml:space="preserve">As said in </w:t>
-      </w:r>
-      <w:proofErr w:type="spellStart"/>
-      <w:r>
-        <w:rPr>
-          <w:rFonts w:ascii="Times New Roman" w:hAnsi="Times New Roman" w:cs="Times New Roman"/>
-          <w:sz w:val="22"/>
-          <w:szCs w:val="22"/>
-        </w:rPr>
-        <w:t>II.iii</w:t>
-      </w:r>
-      <w:proofErr w:type="spellEnd"/>
-      <w:r>
-        <w:rPr>
-          <w:rFonts w:ascii="Times New Roman" w:hAnsi="Times New Roman" w:cs="Times New Roman"/>
-          <w:sz w:val="22"/>
-          <w:szCs w:val="22"/>
-        </w:rPr>
-        <w:t xml:space="preserve">, many different CNN architectures were implemented. Within those configurations, also different preprocessing steps were applied. The process of reaching a final model included a vast trial and error methodology, always following relevant literature. </w:t>
+        <w:t xml:space="preserve">As said in II.iii, many different CNN architectures were implemented. Within those configurations, also different preprocessing steps were applied. The process of reaching a final model included a vast trial and error methodology, always following relevant literature. </w:t>
       </w:r>
     </w:p>
     <w:p>
@@ -450,25 +432,7 @@
           <w:sz w:val="22"/>
           <w:szCs w:val="22"/>
         </w:rPr>
-        <w:t xml:space="preserve">Considering what is said in </w:t>
-      </w:r>
-      <w:proofErr w:type="spellStart"/>
-      <w:r>
-        <w:rPr>
-          <w:rFonts w:ascii="Times New Roman" w:hAnsi="Times New Roman" w:cs="Times New Roman"/>
-          <w:sz w:val="22"/>
-          <w:szCs w:val="22"/>
-        </w:rPr>
-        <w:t>II.iii</w:t>
-      </w:r>
-      <w:proofErr w:type="spellEnd"/>
-      <w:r>
-        <w:rPr>
-          <w:rFonts w:ascii="Times New Roman" w:hAnsi="Times New Roman" w:cs="Times New Roman"/>
-          <w:sz w:val="22"/>
-          <w:szCs w:val="22"/>
-        </w:rPr>
-        <w:t xml:space="preserve"> about training images series, the authors were aware that it could pose some issues regarding generalization capability of the model, therefore, the dropout layer was kept. In the first models trained using all data</w:t>
+        <w:t>Considering what is said in II.iii about training images series, the authors were aware that it could pose some issues regarding generalization capability of the model, therefore, the dropout layer was kept. In the first models trained using all data</w:t>
       </w:r>
       <w:r>
         <w:rPr>
@@ -890,7 +854,9 @@
     <w:p/>
     <w:p>
       <w:pPr>
-        <w:ind w:left="360"/>
+        <w:spacing w:after="120" w:line="360" w:lineRule="auto"/>
+        <w:ind w:left="360"/>
+        <w:jc w:val="both"/>
         <w:rPr>
           <w:rFonts w:ascii="Times New Roman" w:hAnsi="Times New Roman" w:cs="Times New Roman"/>
           <w:sz w:val="22"/>
@@ -916,13 +882,31 @@
     </w:p>
     <w:p>
       <w:pPr>
-        <w:ind w:left="360"/>
-        <w:rPr>
-          <w:rFonts w:ascii="Times New Roman" w:hAnsi="Times New Roman" w:cs="Times New Roman"/>
-          <w:sz w:val="22"/>
-          <w:szCs w:val="22"/>
-        </w:rPr>
-      </w:pPr>
+        <w:spacing w:after="120" w:line="360" w:lineRule="auto"/>
+        <w:ind w:left="360"/>
+        <w:jc w:val="both"/>
+        <w:rPr>
+          <w:rFonts w:ascii="Times New Roman" w:hAnsi="Times New Roman" w:cs="Times New Roman"/>
+          <w:sz w:val="22"/>
+          <w:szCs w:val="22"/>
+        </w:rPr>
+      </w:pPr>
+      <w:r>
+        <w:rPr>
+          <w:rFonts w:ascii="Times New Roman" w:hAnsi="Times New Roman" w:cs="Times New Roman"/>
+          <w:sz w:val="22"/>
+          <w:szCs w:val="22"/>
+        </w:rPr>
+        <w:t xml:space="preserve">From Figure 3, the reader can conclude that the two additions applied in this step, one more convolutional layer and grayscale, resulted mainly in an increased model performance (overtaking the 90% validation accuracy line) but the overfitting levels remained almost unchanged. Even though the loss values for the model without grayscale are more convincing, the </w:t>
+      </w:r>
+      <w:r>
+        <w:rPr>
+          <w:rFonts w:ascii="Times New Roman" w:hAnsi="Times New Roman" w:cs="Times New Roman"/>
+          <w:sz w:val="22"/>
+          <w:szCs w:val="22"/>
+        </w:rPr>
+        <w:t>authors still traded that for a slightly larger overall validation accuracy, keeping grayscale for the next steps.</w:t>
+      </w:r>
     </w:p>
     <w:p>
       <w:pPr>
@@ -1028,6 +1012,175 @@
     </w:p>
     <w:p>
       <w:pPr>
+        <w:pStyle w:val="Caption"/>
+        <w:ind w:left="360" w:firstLine="360"/>
+        <w:jc w:val="center"/>
+        <w:rPr>
+          <w:rFonts w:ascii="Times New Roman" w:hAnsi="Times New Roman" w:cs="Times New Roman"/>
+          <w:sz w:val="13"/>
+          <w:szCs w:val="13"/>
+        </w:rPr>
+      </w:pPr>
+      <w:r>
+        <w:rPr>
+          <w:rFonts w:ascii="Times New Roman" w:hAnsi="Times New Roman" w:cs="Times New Roman"/>
+          <w:sz w:val="13"/>
+          <w:szCs w:val="13"/>
+        </w:rPr>
+        <w:t xml:space="preserve">Figure </w:t>
+      </w:r>
+      <w:r>
+        <w:rPr>
+          <w:rFonts w:ascii="Times New Roman" w:hAnsi="Times New Roman" w:cs="Times New Roman"/>
+          <w:sz w:val="13"/>
+          <w:szCs w:val="13"/>
+        </w:rPr>
+        <w:t>3 – Model with 3 Convolutional Layers with and without Grayscale</w:t>
+      </w:r>
+    </w:p>
+    <w:p>
+      <w:pPr>
+        <w:spacing w:after="120" w:line="360" w:lineRule="auto"/>
+        <w:ind w:left="360"/>
+        <w:jc w:val="both"/>
+        <w:rPr>
+          <w:rFonts w:ascii="Times New Roman" w:hAnsi="Times New Roman" w:cs="Times New Roman"/>
+          <w:i/>
+          <w:iCs/>
+          <w:sz w:val="22"/>
+          <w:szCs w:val="22"/>
+        </w:rPr>
+      </w:pPr>
+      <w:r>
+        <w:rPr>
+          <w:rFonts w:ascii="Times New Roman" w:hAnsi="Times New Roman" w:cs="Times New Roman"/>
+          <w:sz w:val="22"/>
+          <w:szCs w:val="22"/>
+        </w:rPr>
+        <w:t xml:space="preserve">Having achieved an increase in performance, the priority turned to reduce the amount of overfitting. </w:t>
+      </w:r>
+      <w:r>
+        <w:rPr>
+          <w:rFonts w:ascii="Times New Roman" w:hAnsi="Times New Roman" w:cs="Times New Roman"/>
+          <w:sz w:val="22"/>
+          <w:szCs w:val="22"/>
+        </w:rPr>
+        <w:t>The first idea to reduce overfitting would be to introduce more dropout layers in the current architecture. In order to find which were the optimal values to use</w:t>
+      </w:r>
+      <w:r>
+        <w:rPr>
+          <w:rFonts w:ascii="Times New Roman" w:hAnsi="Times New Roman" w:cs="Times New Roman"/>
+          <w:sz w:val="22"/>
+          <w:szCs w:val="22"/>
+        </w:rPr>
+        <w:t xml:space="preserve"> in this step the authors tried two similar configurations in which the only difference resided on the dropout rates. In each of the models a dropout layer was introduced after all convolutional layers. The combination of dropout values (from the first convolutional layer to the last) in the model with lower dropout rates was </w:t>
+      </w:r>
+      <w:r>
+        <w:rPr>
+          <w:rFonts w:ascii="Times New Roman" w:hAnsi="Times New Roman" w:cs="Times New Roman"/>
+          <w:i/>
+          <w:iCs/>
+          <w:sz w:val="22"/>
+          <w:szCs w:val="22"/>
+        </w:rPr>
+        <w:t>0.15 – 0.15 – 0.1 – 0.3</w:t>
+      </w:r>
+      <w:r>
+        <w:rPr>
+          <w:rFonts w:ascii="Times New Roman" w:hAnsi="Times New Roman" w:cs="Times New Roman"/>
+          <w:i/>
+          <w:iCs/>
+          <w:sz w:val="22"/>
+          <w:szCs w:val="22"/>
+        </w:rPr>
+        <w:t xml:space="preserve">. </w:t>
+      </w:r>
+      <w:r>
+        <w:rPr>
+          <w:rFonts w:ascii="Times New Roman" w:hAnsi="Times New Roman" w:cs="Times New Roman"/>
+          <w:sz w:val="22"/>
+          <w:szCs w:val="22"/>
+        </w:rPr>
+        <w:t xml:space="preserve">As for the one with higher dropout rates it was </w:t>
+      </w:r>
+      <w:r>
+        <w:rPr>
+          <w:rFonts w:ascii="Times New Roman" w:hAnsi="Times New Roman" w:cs="Times New Roman"/>
+          <w:i/>
+          <w:iCs/>
+          <w:sz w:val="22"/>
+          <w:szCs w:val="22"/>
+        </w:rPr>
+        <w:t>0.25 – 0.25 – 0.25 – 0.5</w:t>
+      </w:r>
+      <w:r>
+        <w:rPr>
+          <w:rFonts w:ascii="Times New Roman" w:hAnsi="Times New Roman" w:cs="Times New Roman"/>
+          <w:i/>
+          <w:iCs/>
+          <w:sz w:val="22"/>
+          <w:szCs w:val="22"/>
+        </w:rPr>
+        <w:t>.</w:t>
+      </w:r>
+    </w:p>
+    <w:p>
+      <w:pPr>
+        <w:spacing w:after="120" w:line="360" w:lineRule="auto"/>
+        <w:ind w:left="360"/>
+        <w:jc w:val="both"/>
+        <w:rPr>
+          <w:rFonts w:ascii="Times New Roman" w:hAnsi="Times New Roman" w:cs="Times New Roman"/>
+          <w:sz w:val="22"/>
+          <w:szCs w:val="22"/>
+        </w:rPr>
+      </w:pPr>
+      <w:r>
+        <w:rPr>
+          <w:rFonts w:ascii="Times New Roman" w:hAnsi="Times New Roman" w:cs="Times New Roman"/>
+          <w:sz w:val="22"/>
+          <w:szCs w:val="22"/>
+        </w:rPr>
+        <w:t>In Figure 4, the reader is provided with each model’s accuracies</w:t>
+      </w:r>
+      <w:r>
+        <w:rPr>
+          <w:rFonts w:ascii="Times New Roman" w:hAnsi="Times New Roman" w:cs="Times New Roman"/>
+          <w:i/>
+          <w:iCs/>
+          <w:sz w:val="22"/>
+          <w:szCs w:val="22"/>
+        </w:rPr>
+        <w:t xml:space="preserve">. </w:t>
+      </w:r>
+      <w:r>
+        <w:rPr>
+          <w:rFonts w:ascii="Times New Roman" w:hAnsi="Times New Roman" w:cs="Times New Roman"/>
+          <w:sz w:val="22"/>
+          <w:szCs w:val="22"/>
+        </w:rPr>
+        <w:t xml:space="preserve">In this </w:t>
+      </w:r>
+      <w:r>
+        <w:rPr>
+          <w:rFonts w:ascii="Times New Roman" w:hAnsi="Times New Roman" w:cs="Times New Roman"/>
+          <w:sz w:val="22"/>
+          <w:szCs w:val="22"/>
+        </w:rPr>
+        <w:t>case, the choice of model became easier with great trade-</w:t>
+      </w:r>
+      <w:r>
+        <w:rPr>
+          <w:rFonts w:ascii="Times New Roman" w:hAnsi="Times New Roman" w:cs="Times New Roman"/>
+          <w:sz w:val="22"/>
+          <w:szCs w:val="22"/>
+        </w:rPr>
+        <w:lastRenderedPageBreak/>
+        <w:t>offs to be decided on. It is clear that in terms of validation and training accuracy, the model with lower dropout rates outperformed its opponent after 50 epochs.</w:t>
+      </w:r>
+    </w:p>
+    <w:p>
+      <w:pPr>
         <w:ind w:firstLine="360"/>
         <w:jc w:val="both"/>
         <w:rPr>
@@ -1043,6 +1196,751 @@
           <w:rFonts w:ascii="Times New Roman" w:hAnsi="Times New Roman" w:cs="Times New Roman"/>
         </w:rPr>
       </w:pPr>
+      <w:r>
+        <w:rPr>
+          <w:rFonts w:ascii="Times New Roman" w:hAnsi="Times New Roman" w:cs="Times New Roman"/>
+          <w:noProof/>
+          <w:sz w:val="22"/>
+          <w:szCs w:val="22"/>
+        </w:rPr>
+        <w:drawing>
+          <wp:inline distT="0" distB="0" distL="0" distR="0" wp14:anchorId="1D355576" wp14:editId="5A8686A4">
+            <wp:extent cx="2640965" cy="1139825"/>
+            <wp:effectExtent l="0" t="0" r="635" b="3175"/>
+            <wp:docPr id="9" name="Picture 9" descr="Chart, line chart&#10;&#10;Description automatically generated"/>
+            <wp:cNvGraphicFramePr>
+              <a:graphicFrameLocks xmlns:a="http://schemas.openxmlformats.org/drawingml/2006/main" noChangeAspect="1"/>
+            </wp:cNvGraphicFramePr>
+            <a:graphic xmlns:a="http://schemas.openxmlformats.org/drawingml/2006/main">
+              <a:graphicData uri="http://schemas.openxmlformats.org/drawingml/2006/picture">
+                <pic:pic xmlns:pic="http://schemas.openxmlformats.org/drawingml/2006/picture">
+                  <pic:nvPicPr>
+                    <pic:cNvPr id="9" name="Picture 9" descr="Chart, line chart&#10;&#10;Description automatically generated"/>
+                    <pic:cNvPicPr/>
+                  </pic:nvPicPr>
+                  <pic:blipFill>
+                    <a:blip r:embed="rId11" cstate="print">
+                      <a:extLst>
+                        <a:ext uri="{28A0092B-C50C-407E-A947-70E740481C1C}">
+                          <a14:useLocalDpi xmlns:a14="http://schemas.microsoft.com/office/drawing/2010/main" val="0"/>
+                        </a:ext>
+                      </a:extLst>
+                    </a:blip>
+                    <a:stretch>
+                      <a:fillRect/>
+                    </a:stretch>
+                  </pic:blipFill>
+                  <pic:spPr>
+                    <a:xfrm>
+                      <a:off x="0" y="0"/>
+                      <a:ext cx="2640965" cy="1139825"/>
+                    </a:xfrm>
+                    <a:prstGeom prst="rect">
+                      <a:avLst/>
+                    </a:prstGeom>
+                  </pic:spPr>
+                </pic:pic>
+              </a:graphicData>
+            </a:graphic>
+          </wp:inline>
+        </w:drawing>
+      </w:r>
+    </w:p>
+    <w:p>
+      <w:pPr>
+        <w:pStyle w:val="Caption"/>
+        <w:ind w:left="360" w:firstLine="360"/>
+        <w:jc w:val="center"/>
+        <w:rPr>
+          <w:rFonts w:ascii="Times New Roman" w:hAnsi="Times New Roman" w:cs="Times New Roman"/>
+          <w:sz w:val="13"/>
+          <w:szCs w:val="13"/>
+        </w:rPr>
+      </w:pPr>
+      <w:r>
+        <w:rPr>
+          <w:rFonts w:ascii="Times New Roman" w:hAnsi="Times New Roman" w:cs="Times New Roman"/>
+          <w:sz w:val="13"/>
+          <w:szCs w:val="13"/>
+        </w:rPr>
+        <w:t xml:space="preserve">Figure </w:t>
+      </w:r>
+      <w:r>
+        <w:rPr>
+          <w:rFonts w:ascii="Times New Roman" w:hAnsi="Times New Roman" w:cs="Times New Roman"/>
+          <w:sz w:val="13"/>
+          <w:szCs w:val="13"/>
+        </w:rPr>
+        <w:t>4</w:t>
+      </w:r>
+      <w:r>
+        <w:rPr>
+          <w:rFonts w:ascii="Times New Roman" w:hAnsi="Times New Roman" w:cs="Times New Roman"/>
+          <w:sz w:val="13"/>
+          <w:szCs w:val="13"/>
+        </w:rPr>
+        <w:t xml:space="preserve"> – </w:t>
+      </w:r>
+      <w:r>
+        <w:rPr>
+          <w:rFonts w:ascii="Times New Roman" w:hAnsi="Times New Roman" w:cs="Times New Roman"/>
+          <w:sz w:val="13"/>
+          <w:szCs w:val="13"/>
+        </w:rPr>
+        <w:t>Higher vs Lower Dropout Rates</w:t>
+      </w:r>
+    </w:p>
+    <w:p>
+      <w:pPr>
+        <w:jc w:val="both"/>
+        <w:rPr>
+          <w:rFonts w:ascii="Times New Roman" w:hAnsi="Times New Roman" w:cs="Times New Roman"/>
+          <w:sz w:val="22"/>
+          <w:szCs w:val="22"/>
+        </w:rPr>
+      </w:pPr>
+    </w:p>
+    <w:p>
+      <w:pPr>
+        <w:spacing w:after="120" w:line="360" w:lineRule="auto"/>
+        <w:ind w:left="360"/>
+        <w:jc w:val="both"/>
+        <w:rPr>
+          <w:rFonts w:ascii="Times New Roman" w:hAnsi="Times New Roman" w:cs="Times New Roman"/>
+          <w:sz w:val="22"/>
+          <w:szCs w:val="22"/>
+        </w:rPr>
+      </w:pPr>
+      <w:r>
+        <w:rPr>
+          <w:rFonts w:ascii="Times New Roman" w:hAnsi="Times New Roman" w:cs="Times New Roman"/>
+          <w:sz w:val="22"/>
+          <w:szCs w:val="22"/>
+        </w:rPr>
+        <w:t xml:space="preserve">From Figure 4 it also gets perceptible that at this point the overfitting issue seemed to be taken care of. That being said the next step would consider either improving accuracy, in order to reach values closer to 95% or improving performance in terms of time. Since </w:t>
+      </w:r>
+      <w:r>
+        <w:rPr>
+          <w:rFonts w:ascii="Times New Roman" w:hAnsi="Times New Roman" w:cs="Times New Roman"/>
+          <w:sz w:val="22"/>
+          <w:szCs w:val="22"/>
+        </w:rPr>
+        <w:t xml:space="preserve">times wasn’t being an issue so </w:t>
+      </w:r>
+      <w:r>
+        <w:rPr>
+          <w:rFonts w:ascii="Times New Roman" w:hAnsi="Times New Roman" w:cs="Times New Roman"/>
+          <w:sz w:val="22"/>
+          <w:szCs w:val="22"/>
+        </w:rPr>
+        <w:t>far,</w:t>
+      </w:r>
+      <w:r>
+        <w:rPr>
+          <w:rFonts w:ascii="Times New Roman" w:hAnsi="Times New Roman" w:cs="Times New Roman"/>
+          <w:sz w:val="22"/>
+          <w:szCs w:val="22"/>
+        </w:rPr>
+        <w:t xml:space="preserve"> the authors wanted to check the result of adding a fourth convolutional layer to the model. Being aware that this could also result in increased amount of overfitting, a dropout layer was also added to this architecture. Two variants were tried in which the main difference was the number of filters used. The first had </w:t>
+      </w:r>
+      <w:r>
+        <w:rPr>
+          <w:rFonts w:ascii="Times New Roman" w:hAnsi="Times New Roman" w:cs="Times New Roman"/>
+          <w:sz w:val="22"/>
+          <w:szCs w:val="22"/>
+        </w:rPr>
+        <w:t xml:space="preserve">32 – 64 – 64 - 128 </w:t>
+      </w:r>
+      <w:r>
+        <w:rPr>
+          <w:rFonts w:ascii="Times New Roman" w:hAnsi="Times New Roman" w:cs="Times New Roman"/>
+          <w:sz w:val="22"/>
+          <w:szCs w:val="22"/>
+        </w:rPr>
+        <w:t xml:space="preserve">filter structure (from first to last layer). The second one had two 128 filters layers instead of having two 64 filters layers, so it looked like </w:t>
+      </w:r>
+      <w:r>
+        <w:rPr>
+          <w:rFonts w:ascii="Times New Roman" w:hAnsi="Times New Roman" w:cs="Times New Roman"/>
+          <w:sz w:val="22"/>
+          <w:szCs w:val="22"/>
+        </w:rPr>
+        <w:t xml:space="preserve">32 – 64 – </w:t>
+      </w:r>
+      <w:r>
+        <w:rPr>
+          <w:rFonts w:ascii="Times New Roman" w:hAnsi="Times New Roman" w:cs="Times New Roman"/>
+          <w:sz w:val="22"/>
+          <w:szCs w:val="22"/>
+        </w:rPr>
+        <w:t>128</w:t>
+      </w:r>
+      <w:r>
+        <w:rPr>
+          <w:rFonts w:ascii="Times New Roman" w:hAnsi="Times New Roman" w:cs="Times New Roman"/>
+          <w:sz w:val="22"/>
+          <w:szCs w:val="22"/>
+        </w:rPr>
+        <w:t xml:space="preserve"> </w:t>
+      </w:r>
+      <w:r>
+        <w:rPr>
+          <w:rFonts w:ascii="Times New Roman" w:hAnsi="Times New Roman" w:cs="Times New Roman"/>
+          <w:sz w:val="22"/>
+          <w:szCs w:val="22"/>
+        </w:rPr>
+        <w:t>–</w:t>
+      </w:r>
+      <w:r>
+        <w:rPr>
+          <w:rFonts w:ascii="Times New Roman" w:hAnsi="Times New Roman" w:cs="Times New Roman"/>
+          <w:sz w:val="22"/>
+          <w:szCs w:val="22"/>
+        </w:rPr>
+        <w:t xml:space="preserve"> 128</w:t>
+      </w:r>
+      <w:r>
+        <w:rPr>
+          <w:rFonts w:ascii="Times New Roman" w:hAnsi="Times New Roman" w:cs="Times New Roman"/>
+          <w:sz w:val="22"/>
+          <w:szCs w:val="22"/>
+        </w:rPr>
+        <w:t xml:space="preserve">. </w:t>
+      </w:r>
+      <w:r>
+        <w:rPr>
+          <w:rFonts w:ascii="Times New Roman" w:hAnsi="Times New Roman" w:cs="Times New Roman"/>
+          <w:sz w:val="22"/>
+          <w:szCs w:val="22"/>
+        </w:rPr>
+        <w:t>Unfortunately for the authors, the result was not positive. Although the second four convolution</w:t>
+      </w:r>
+      <w:r>
+        <w:rPr>
+          <w:rFonts w:ascii="Times New Roman" w:hAnsi="Times New Roman" w:cs="Times New Roman"/>
+          <w:sz w:val="22"/>
+          <w:szCs w:val="22"/>
+        </w:rPr>
+        <w:t>al layers model (</w:t>
+      </w:r>
+      <w:r>
+        <w:rPr>
+          <w:rFonts w:ascii="Times New Roman" w:hAnsi="Times New Roman" w:cs="Times New Roman"/>
+          <w:sz w:val="22"/>
+          <w:szCs w:val="22"/>
+        </w:rPr>
+        <w:t>2x128</w:t>
+      </w:r>
+      <w:r>
+        <w:rPr>
+          <w:rFonts w:ascii="Times New Roman" w:hAnsi="Times New Roman" w:cs="Times New Roman"/>
+          <w:sz w:val="22"/>
+          <w:szCs w:val="22"/>
+        </w:rPr>
+        <w:t xml:space="preserve">) quickly reached convergence in terms of accuracy (achieving values closer to the current best model), the loss values soared, </w:t>
+      </w:r>
+      <w:r>
+        <w:rPr>
+          <w:rFonts w:ascii="Times New Roman" w:hAnsi="Times New Roman" w:cs="Times New Roman"/>
+          <w:sz w:val="22"/>
+          <w:szCs w:val="22"/>
+        </w:rPr>
+        <w:t>which was not a good indicator. Therefore, the author remained with the previous best model, with three convolutional layers and lower dropout rates in each dropout layer.</w:t>
+      </w:r>
+    </w:p>
+    <w:p>
+      <w:pPr>
+        <w:spacing w:after="120" w:line="360" w:lineRule="auto"/>
+        <w:ind w:left="360"/>
+        <w:jc w:val="both"/>
+        <w:rPr>
+          <w:rFonts w:ascii="Times New Roman" w:hAnsi="Times New Roman" w:cs="Times New Roman"/>
+          <w:sz w:val="22"/>
+          <w:szCs w:val="22"/>
+        </w:rPr>
+      </w:pPr>
+      <w:r>
+        <w:rPr>
+          <w:rFonts w:ascii="Times New Roman" w:hAnsi="Times New Roman" w:cs="Times New Roman"/>
+          <w:sz w:val="22"/>
+          <w:szCs w:val="22"/>
+        </w:rPr>
+        <w:t>The results of the last testing can be seen in Figure 5.</w:t>
+      </w:r>
+    </w:p>
+    <w:p>
+      <w:pPr>
+        <w:spacing w:after="120" w:line="360" w:lineRule="auto"/>
+        <w:ind w:left="360"/>
+        <w:jc w:val="both"/>
+        <w:rPr>
+          <w:rFonts w:ascii="Times New Roman" w:hAnsi="Times New Roman" w:cs="Times New Roman"/>
+          <w:sz w:val="22"/>
+          <w:szCs w:val="22"/>
+        </w:rPr>
+      </w:pPr>
+      <w:r>
+        <w:rPr>
+          <w:rFonts w:ascii="Times New Roman" w:hAnsi="Times New Roman" w:cs="Times New Roman"/>
+          <w:noProof/>
+          <w:sz w:val="22"/>
+          <w:szCs w:val="22"/>
+        </w:rPr>
+        <w:drawing>
+          <wp:inline distT="0" distB="0" distL="0" distR="0" wp14:anchorId="6ACFF123" wp14:editId="31AC4302">
+            <wp:extent cx="2640965" cy="1511935"/>
+            <wp:effectExtent l="0" t="0" r="635" b="0"/>
+            <wp:docPr id="10" name="Picture 10" descr="A picture containing chart&#10;&#10;Description automatically generated"/>
+            <wp:cNvGraphicFramePr>
+              <a:graphicFrameLocks xmlns:a="http://schemas.openxmlformats.org/drawingml/2006/main" noChangeAspect="1"/>
+            </wp:cNvGraphicFramePr>
+            <a:graphic xmlns:a="http://schemas.openxmlformats.org/drawingml/2006/main">
+              <a:graphicData uri="http://schemas.openxmlformats.org/drawingml/2006/picture">
+                <pic:pic xmlns:pic="http://schemas.openxmlformats.org/drawingml/2006/picture">
+                  <pic:nvPicPr>
+                    <pic:cNvPr id="10" name="Picture 10" descr="A picture containing chart&#10;&#10;Description automatically generated"/>
+                    <pic:cNvPicPr/>
+                  </pic:nvPicPr>
+                  <pic:blipFill>
+                    <a:blip r:embed="rId12" cstate="print">
+                      <a:extLst>
+                        <a:ext uri="{28A0092B-C50C-407E-A947-70E740481C1C}">
+                          <a14:useLocalDpi xmlns:a14="http://schemas.microsoft.com/office/drawing/2010/main" val="0"/>
+                        </a:ext>
+                      </a:extLst>
+                    </a:blip>
+                    <a:stretch>
+                      <a:fillRect/>
+                    </a:stretch>
+                  </pic:blipFill>
+                  <pic:spPr>
+                    <a:xfrm>
+                      <a:off x="0" y="0"/>
+                      <a:ext cx="2640965" cy="1511935"/>
+                    </a:xfrm>
+                    <a:prstGeom prst="rect">
+                      <a:avLst/>
+                    </a:prstGeom>
+                  </pic:spPr>
+                </pic:pic>
+              </a:graphicData>
+            </a:graphic>
+          </wp:inline>
+        </w:drawing>
+      </w:r>
+    </w:p>
+    <w:p>
+      <w:pPr>
+        <w:spacing w:after="120" w:line="360" w:lineRule="auto"/>
+        <w:ind w:left="360"/>
+        <w:jc w:val="both"/>
+        <w:rPr>
+          <w:rFonts w:ascii="Times New Roman" w:hAnsi="Times New Roman" w:cs="Times New Roman"/>
+          <w:sz w:val="22"/>
+          <w:szCs w:val="22"/>
+        </w:rPr>
+      </w:pPr>
+      <w:r>
+        <w:rPr>
+          <w:rFonts w:ascii="Times New Roman" w:hAnsi="Times New Roman" w:cs="Times New Roman"/>
+          <w:noProof/>
+          <w:sz w:val="22"/>
+          <w:szCs w:val="22"/>
+        </w:rPr>
+        <w:drawing>
+          <wp:inline distT="0" distB="0" distL="0" distR="0" wp14:anchorId="7E2AEEDC" wp14:editId="49B65140">
+            <wp:extent cx="2640965" cy="1504315"/>
+            <wp:effectExtent l="0" t="0" r="635" b="0"/>
+            <wp:docPr id="12" name="Picture 12" descr="Chart, line chart&#10;&#10;Description automatically generated"/>
+            <wp:cNvGraphicFramePr>
+              <a:graphicFrameLocks xmlns:a="http://schemas.openxmlformats.org/drawingml/2006/main" noChangeAspect="1"/>
+            </wp:cNvGraphicFramePr>
+            <a:graphic xmlns:a="http://schemas.openxmlformats.org/drawingml/2006/main">
+              <a:graphicData uri="http://schemas.openxmlformats.org/drawingml/2006/picture">
+                <pic:pic xmlns:pic="http://schemas.openxmlformats.org/drawingml/2006/picture">
+                  <pic:nvPicPr>
+                    <pic:cNvPr id="12" name="Picture 12" descr="Chart, line chart&#10;&#10;Description automatically generated"/>
+                    <pic:cNvPicPr/>
+                  </pic:nvPicPr>
+                  <pic:blipFill>
+                    <a:blip r:embed="rId13">
+                      <a:extLst>
+                        <a:ext uri="{28A0092B-C50C-407E-A947-70E740481C1C}">
+                          <a14:useLocalDpi xmlns:a14="http://schemas.microsoft.com/office/drawing/2010/main" val="0"/>
+                        </a:ext>
+                      </a:extLst>
+                    </a:blip>
+                    <a:stretch>
+                      <a:fillRect/>
+                    </a:stretch>
+                  </pic:blipFill>
+                  <pic:spPr>
+                    <a:xfrm>
+                      <a:off x="0" y="0"/>
+                      <a:ext cx="2640965" cy="1504315"/>
+                    </a:xfrm>
+                    <a:prstGeom prst="rect">
+                      <a:avLst/>
+                    </a:prstGeom>
+                  </pic:spPr>
+                </pic:pic>
+              </a:graphicData>
+            </a:graphic>
+          </wp:inline>
+        </w:drawing>
+      </w:r>
+    </w:p>
+    <w:p>
+      <w:pPr>
+        <w:pStyle w:val="Caption"/>
+        <w:ind w:left="360" w:firstLine="360"/>
+        <w:jc w:val="center"/>
+        <w:rPr>
+          <w:rFonts w:ascii="Times New Roman" w:hAnsi="Times New Roman" w:cs="Times New Roman"/>
+          <w:sz w:val="13"/>
+          <w:szCs w:val="13"/>
+        </w:rPr>
+      </w:pPr>
+      <w:r>
+        <w:rPr>
+          <w:rFonts w:ascii="Times New Roman" w:hAnsi="Times New Roman" w:cs="Times New Roman"/>
+          <w:sz w:val="13"/>
+          <w:szCs w:val="13"/>
+        </w:rPr>
+        <w:t xml:space="preserve">Figure </w:t>
+      </w:r>
+      <w:r>
+        <w:rPr>
+          <w:rFonts w:ascii="Times New Roman" w:hAnsi="Times New Roman" w:cs="Times New Roman"/>
+          <w:sz w:val="13"/>
+          <w:szCs w:val="13"/>
+        </w:rPr>
+        <w:t>5</w:t>
+      </w:r>
+      <w:r>
+        <w:rPr>
+          <w:rFonts w:ascii="Times New Roman" w:hAnsi="Times New Roman" w:cs="Times New Roman"/>
+          <w:sz w:val="13"/>
+          <w:szCs w:val="13"/>
+        </w:rPr>
+        <w:t xml:space="preserve"> – </w:t>
+      </w:r>
+      <w:r>
+        <w:rPr>
+          <w:rFonts w:ascii="Times New Roman" w:hAnsi="Times New Roman" w:cs="Times New Roman"/>
+          <w:sz w:val="13"/>
+          <w:szCs w:val="13"/>
+        </w:rPr>
+        <w:t>Two Model with 4 Convolutional Layers Against the Older One</w:t>
+      </w:r>
+    </w:p>
+    <w:p>
+      <w:pPr>
+        <w:spacing w:after="120" w:line="360" w:lineRule="auto"/>
+        <w:ind w:left="360"/>
+        <w:jc w:val="both"/>
+        <w:rPr>
+          <w:rFonts w:ascii="Times New Roman" w:hAnsi="Times New Roman" w:cs="Times New Roman"/>
+          <w:sz w:val="22"/>
+          <w:szCs w:val="22"/>
+        </w:rPr>
+      </w:pPr>
+      <w:r>
+        <w:rPr>
+          <w:rFonts w:ascii="Times New Roman" w:hAnsi="Times New Roman" w:cs="Times New Roman"/>
+          <w:sz w:val="22"/>
+          <w:szCs w:val="22"/>
+        </w:rPr>
+        <w:t>Getting back to our older model, as said in II.iii, also image normalization was applied as a preprocessing step. Using ‘featurewise_center’ and ‘</w:t>
+      </w:r>
+      <w:r>
+        <w:rPr>
+          <w:rFonts w:ascii="Times New Roman" w:hAnsi="Times New Roman" w:cs="Times New Roman"/>
+          <w:sz w:val="22"/>
+          <w:szCs w:val="22"/>
+        </w:rPr>
+        <w:t>featurewise_std_normalization</w:t>
+      </w:r>
+      <w:r>
+        <w:rPr>
+          <w:rFonts w:ascii="Times New Roman" w:hAnsi="Times New Roman" w:cs="Times New Roman"/>
+          <w:sz w:val="22"/>
+          <w:szCs w:val="22"/>
+        </w:rPr>
+        <w:t>’</w:t>
+      </w:r>
+      <w:r>
+        <w:rPr>
+          <w:rFonts w:ascii="Times New Roman" w:hAnsi="Times New Roman" w:cs="Times New Roman"/>
+          <w:sz w:val="22"/>
+          <w:szCs w:val="22"/>
+        </w:rPr>
+        <w:t xml:space="preserve">, the authors tried to make the range of distribution of feature values similar between features.  In order to evaluate if the goal would be reached, two exact same models were test. The only difference between one and the other was that one of them had image normalization as a preprocessing step, whilst the other did not. In Figure 6 the reader can find the results of such experiment. From the graphics </w:t>
+      </w:r>
+      <w:r>
+        <w:rPr>
+          <w:rFonts w:ascii="Times New Roman" w:hAnsi="Times New Roman" w:cs="Times New Roman"/>
+          <w:sz w:val="22"/>
+          <w:szCs w:val="22"/>
+        </w:rPr>
+        <w:t xml:space="preserve">there </w:t>
+      </w:r>
+      <w:r>
+        <w:rPr>
+          <w:rFonts w:ascii="Times New Roman" w:hAnsi="Times New Roman" w:cs="Times New Roman"/>
+          <w:sz w:val="22"/>
+          <w:szCs w:val="22"/>
+        </w:rPr>
+        <w:lastRenderedPageBreak/>
+        <w:t>isn’t again a real trade-off. The model with image normalization outperformed the counterpart both in training and validation accuracies (this one remained constantly over 90% accuracy on the validation set) and also it has much more encouraging loss values. Since the difference in the experiment was clear, the author opted for adopting image normalization as a preprocessing step for future experiments.</w:t>
+      </w:r>
+    </w:p>
+    <w:p>
+      <w:pPr>
+        <w:spacing w:after="120" w:line="360" w:lineRule="auto"/>
+        <w:ind w:left="360"/>
+        <w:jc w:val="both"/>
+        <w:rPr>
+          <w:rFonts w:ascii="Times New Roman" w:hAnsi="Times New Roman" w:cs="Times New Roman"/>
+          <w:sz w:val="22"/>
+          <w:szCs w:val="22"/>
+        </w:rPr>
+      </w:pPr>
+    </w:p>
+    <w:p>
+      <w:pPr>
+        <w:spacing w:after="120" w:line="360" w:lineRule="auto"/>
+        <w:ind w:left="360"/>
+        <w:jc w:val="both"/>
+        <w:rPr>
+          <w:rFonts w:ascii="Times New Roman" w:hAnsi="Times New Roman" w:cs="Times New Roman"/>
+          <w:sz w:val="22"/>
+          <w:szCs w:val="22"/>
+        </w:rPr>
+      </w:pPr>
+      <w:r>
+        <w:rPr>
+          <w:rFonts w:ascii="Times New Roman" w:hAnsi="Times New Roman" w:cs="Times New Roman"/>
+          <w:noProof/>
+          <w:sz w:val="22"/>
+          <w:szCs w:val="22"/>
+        </w:rPr>
+        <w:drawing>
+          <wp:inline distT="0" distB="0" distL="0" distR="0" wp14:anchorId="355DB200" wp14:editId="50BC5BD0">
+            <wp:extent cx="2640965" cy="1335405"/>
+            <wp:effectExtent l="0" t="0" r="635" b="0"/>
+            <wp:docPr id="13" name="Picture 13" descr="Chart&#10;&#10;Description automatically generated"/>
+            <wp:cNvGraphicFramePr>
+              <a:graphicFrameLocks xmlns:a="http://schemas.openxmlformats.org/drawingml/2006/main" noChangeAspect="1"/>
+            </wp:cNvGraphicFramePr>
+            <a:graphic xmlns:a="http://schemas.openxmlformats.org/drawingml/2006/main">
+              <a:graphicData uri="http://schemas.openxmlformats.org/drawingml/2006/picture">
+                <pic:pic xmlns:pic="http://schemas.openxmlformats.org/drawingml/2006/picture">
+                  <pic:nvPicPr>
+                    <pic:cNvPr id="13" name="Picture 13" descr="Chart&#10;&#10;Description automatically generated"/>
+                    <pic:cNvPicPr/>
+                  </pic:nvPicPr>
+                  <pic:blipFill>
+                    <a:blip r:embed="rId14">
+                      <a:extLst>
+                        <a:ext uri="{28A0092B-C50C-407E-A947-70E740481C1C}">
+                          <a14:useLocalDpi xmlns:a14="http://schemas.microsoft.com/office/drawing/2010/main" val="0"/>
+                        </a:ext>
+                      </a:extLst>
+                    </a:blip>
+                    <a:stretch>
+                      <a:fillRect/>
+                    </a:stretch>
+                  </pic:blipFill>
+                  <pic:spPr>
+                    <a:xfrm>
+                      <a:off x="0" y="0"/>
+                      <a:ext cx="2640965" cy="1335405"/>
+                    </a:xfrm>
+                    <a:prstGeom prst="rect">
+                      <a:avLst/>
+                    </a:prstGeom>
+                  </pic:spPr>
+                </pic:pic>
+              </a:graphicData>
+            </a:graphic>
+          </wp:inline>
+        </w:drawing>
+      </w:r>
+    </w:p>
+    <w:p>
+      <w:pPr>
+        <w:spacing w:after="120" w:line="360" w:lineRule="auto"/>
+        <w:ind w:left="360"/>
+        <w:jc w:val="both"/>
+        <w:rPr>
+          <w:rFonts w:ascii="Times New Roman" w:hAnsi="Times New Roman" w:cs="Times New Roman"/>
+          <w:sz w:val="22"/>
+          <w:szCs w:val="22"/>
+        </w:rPr>
+      </w:pPr>
+      <w:r>
+        <w:rPr>
+          <w:rFonts w:ascii="Times New Roman" w:hAnsi="Times New Roman" w:cs="Times New Roman"/>
+          <w:noProof/>
+          <w:sz w:val="22"/>
+          <w:szCs w:val="22"/>
+        </w:rPr>
+        <w:drawing>
+          <wp:inline distT="0" distB="0" distL="0" distR="0" wp14:anchorId="45E50F3D" wp14:editId="176EF1B5">
+            <wp:extent cx="2640965" cy="1315720"/>
+            <wp:effectExtent l="0" t="0" r="635" b="5080"/>
+            <wp:docPr id="14" name="Picture 14" descr="Chart, line chart&#10;&#10;Description automatically generated"/>
+            <wp:cNvGraphicFramePr>
+              <a:graphicFrameLocks xmlns:a="http://schemas.openxmlformats.org/drawingml/2006/main" noChangeAspect="1"/>
+            </wp:cNvGraphicFramePr>
+            <a:graphic xmlns:a="http://schemas.openxmlformats.org/drawingml/2006/main">
+              <a:graphicData uri="http://schemas.openxmlformats.org/drawingml/2006/picture">
+                <pic:pic xmlns:pic="http://schemas.openxmlformats.org/drawingml/2006/picture">
+                  <pic:nvPicPr>
+                    <pic:cNvPr id="14" name="Picture 14" descr="Chart, line chart&#10;&#10;Description automatically generated"/>
+                    <pic:cNvPicPr/>
+                  </pic:nvPicPr>
+                  <pic:blipFill>
+                    <a:blip r:embed="rId15">
+                      <a:extLst>
+                        <a:ext uri="{28A0092B-C50C-407E-A947-70E740481C1C}">
+                          <a14:useLocalDpi xmlns:a14="http://schemas.microsoft.com/office/drawing/2010/main" val="0"/>
+                        </a:ext>
+                      </a:extLst>
+                    </a:blip>
+                    <a:stretch>
+                      <a:fillRect/>
+                    </a:stretch>
+                  </pic:blipFill>
+                  <pic:spPr>
+                    <a:xfrm>
+                      <a:off x="0" y="0"/>
+                      <a:ext cx="2640965" cy="1315720"/>
+                    </a:xfrm>
+                    <a:prstGeom prst="rect">
+                      <a:avLst/>
+                    </a:prstGeom>
+                  </pic:spPr>
+                </pic:pic>
+              </a:graphicData>
+            </a:graphic>
+          </wp:inline>
+        </w:drawing>
+      </w:r>
+    </w:p>
+    <w:p>
+      <w:pPr>
+        <w:pStyle w:val="Caption"/>
+        <w:ind w:left="360" w:firstLine="360"/>
+        <w:jc w:val="center"/>
+        <w:rPr>
+          <w:rFonts w:ascii="Times New Roman" w:hAnsi="Times New Roman" w:cs="Times New Roman"/>
+          <w:sz w:val="13"/>
+          <w:szCs w:val="13"/>
+        </w:rPr>
+      </w:pPr>
+      <w:r>
+        <w:rPr>
+          <w:rFonts w:ascii="Times New Roman" w:hAnsi="Times New Roman" w:cs="Times New Roman"/>
+          <w:sz w:val="13"/>
+          <w:szCs w:val="13"/>
+        </w:rPr>
+        <w:t xml:space="preserve">Figure </w:t>
+      </w:r>
+      <w:r>
+        <w:rPr>
+          <w:rFonts w:ascii="Times New Roman" w:hAnsi="Times New Roman" w:cs="Times New Roman"/>
+          <w:sz w:val="13"/>
+          <w:szCs w:val="13"/>
+        </w:rPr>
+        <w:t>6</w:t>
+      </w:r>
+      <w:r>
+        <w:rPr>
+          <w:rFonts w:ascii="Times New Roman" w:hAnsi="Times New Roman" w:cs="Times New Roman"/>
+          <w:sz w:val="13"/>
+          <w:szCs w:val="13"/>
+        </w:rPr>
+        <w:t xml:space="preserve"> – </w:t>
+      </w:r>
+      <w:r>
+        <w:rPr>
+          <w:rFonts w:ascii="Times New Roman" w:hAnsi="Times New Roman" w:cs="Times New Roman"/>
+          <w:sz w:val="13"/>
+          <w:szCs w:val="13"/>
+        </w:rPr>
+        <w:t>Testing a Model with and without Image Normalization</w:t>
+      </w:r>
+    </w:p>
+    <w:p>
+      <w:pPr>
+        <w:spacing w:after="120" w:line="360" w:lineRule="auto"/>
+        <w:ind w:left="360"/>
+        <w:jc w:val="both"/>
+      </w:pPr>
+      <w:r>
+        <w:t xml:space="preserve">In this stage the model was reaching a plateau, where no great improvement was taking place. In these </w:t>
+      </w:r>
+      <w:r>
+        <w:t>cases,</w:t>
+      </w:r>
+      <w:r>
+        <w:t xml:space="preserve"> the way to overcome it is by making larger changes to the model rather than simply adding layers one by one or come up with new preprocessing techniques. Considering that, it made sense at this stage to draw a similar model but with some changes across </w:t>
+      </w:r>
+      <w:r>
+        <w:t xml:space="preserve">the whole architecture. </w:t>
+      </w:r>
+      <w:r>
+        <w:t>It would make sense to keep the three convolutional layers, however some parameters could be changed, such as the size of the filters and important dropout layers (for example, the first dropout layer is important since it is applied directly over the input convolutional layer). The model that came up had the following architecture:</w:t>
+      </w:r>
+    </w:p>
+    <w:p>
+      <w:pPr>
+        <w:spacing w:after="120" w:line="360" w:lineRule="auto"/>
+        <w:ind w:left="360"/>
+        <w:jc w:val="both"/>
+      </w:pPr>
+      <w:r>
+        <w:rPr>
+          <w:highlight w:val="yellow"/>
+        </w:rPr>
+        <w:t>Insert Architecture of Final Model</w:t>
+      </w:r>
+    </w:p>
+    <w:p>
+      <w:pPr>
+        <w:spacing w:after="120" w:line="360" w:lineRule="auto"/>
+        <w:ind w:left="360"/>
+        <w:jc w:val="both"/>
+        <w:rPr>
+          <w:rFonts w:ascii="Times New Roman" w:hAnsi="Times New Roman" w:cs="Times New Roman"/>
+          <w:sz w:val="22"/>
+          <w:szCs w:val="22"/>
+        </w:rPr>
+      </w:pPr>
+      <w:r>
+        <w:t>Results of it …</w:t>
+      </w:r>
+    </w:p>
+    <w:p>
+      <w:pPr>
+        <w:ind w:left="360"/>
+        <w:jc w:val="both"/>
+        <w:rPr>
+          <w:rFonts w:ascii="Times New Roman" w:hAnsi="Times New Roman" w:cs="Times New Roman"/>
+          <w:sz w:val="22"/>
+          <w:szCs w:val="22"/>
+        </w:rPr>
+      </w:pPr>
+      <w:r>
+        <w:rPr>
+          <w:rFonts w:ascii="Times New Roman" w:hAnsi="Times New Roman" w:cs="Times New Roman"/>
+          <w:sz w:val="22"/>
+          <w:szCs w:val="22"/>
+        </w:rPr>
+        <w:t xml:space="preserve"> </w:t>
+      </w:r>
     </w:p>
     <w:sectPr>
       <w:pgSz w:w="11906" w:h="16838"/>
@@ -1552,7 +2450,6 @@
   <w:style w:type="character" w:default="1" w:styleId="DefaultParagraphFont">
     <w:name w:val="Default Paragraph Font"/>
     <w:uiPriority w:val="1"/>
-    <w:semiHidden/>
     <w:unhideWhenUsed/>
   </w:style>
   <w:style w:type="table" w:default="1" w:styleId="TableNormal">

</xml_diff>